<commit_message>
change kinesis.py to simple-producer.py
</commit_message>
<xml_diff>
--- a/.assets/DockerAmazonKinesisTwitter.docx
+++ b/.assets/DockerAmazonKinesisTwitter.docx
@@ -830,8 +830,10 @@
         <w:spacing w:after="0"/>
       </w:pPr>
       <w:r>
-        <w:t>python kinesis.py</w:t>
-      </w:r>
+        <w:t>python simple-producer.py</w:t>
+      </w:r>
+      <w:bookmarkStart w:id="0" w:name="_GoBack"/>
+      <w:bookmarkEnd w:id="0"/>
     </w:p>
     <w:p>
       <w:pPr>
@@ -934,8 +936,6 @@
       <w:pPr>
         <w:pStyle w:val="Heading1"/>
       </w:pPr>
-      <w:bookmarkStart w:id="0" w:name="_GoBack"/>
-      <w:bookmarkEnd w:id="0"/>
       <w:r>
         <w:t>Reference</w:t>
       </w:r>

</xml_diff>